<commit_message>
Edit notes + logbok
Fixed the edit notes functionality.

Scrapped favorite notes idea and removed code regarding it.

Update to logbok.
</commit_message>
<xml_diff>
--- a/Project info/LogBook.docx
+++ b/Project info/LogBook.docx
@@ -114,7 +114,13 @@
         <w:rPr>
           <w:lang w:val="en-GB"/>
         </w:rPr>
-        <w:t>I might create a new project to see if there is something wrong with how I structured the code initially</w:t>
+        <w:t xml:space="preserve">I might create a new project to see if </w:t>
+      </w:r>
+      <w:r>
+        <w:rPr>
+          <w:lang w:val="en-GB"/>
+        </w:rPr>
+        <w:t>something is wrong with how I initially structured the code</w:t>
       </w:r>
       <w:r>
         <w:rPr>
@@ -237,19 +243,19 @@
         <w:rPr>
           <w:lang w:val="en-GB"/>
         </w:rPr>
-        <w:t>I have begun to work on the solution but as of yet</w:t>
-      </w:r>
-      <w:r>
-        <w:rPr>
-          <w:lang w:val="en-GB"/>
-        </w:rPr>
-        <w:t>,</w:t>
-      </w:r>
-      <w:r>
-        <w:rPr>
-          <w:lang w:val="en-GB"/>
-        </w:rPr>
-        <w:t xml:space="preserve"> I am not done.</w:t>
+        <w:t>I have begun to work on the solution</w:t>
+      </w:r>
+      <w:r>
+        <w:rPr>
+          <w:lang w:val="en-GB"/>
+        </w:rPr>
+        <w:t>, but I am still</w:t>
+      </w:r>
+      <w:r>
+        <w:rPr>
+          <w:lang w:val="en-GB"/>
+        </w:rPr>
+        <w:t xml:space="preserve"> not done.</w:t>
       </w:r>
     </w:p>
     <w:p>
@@ -304,7 +310,86 @@
         <w:rPr>
           <w:lang w:val="en-GB"/>
         </w:rPr>
-        <w:t>I have finished implementing my solution although this has created a new problem where I can’t edit the notes. To solve this problem, I am going to push the contents of the notes to a different screen where I can edit the note while also deleting the old note and then create a new note with the new content.</w:t>
+        <w:t xml:space="preserve">I have finished implementing my solution although this has created a new problem where I can’t edit the notes. To solve this problem, I am going to push the contents of the notes to a different screen where I can edit the note while also deleting the old note and then </w:t>
+      </w:r>
+      <w:r>
+        <w:rPr>
+          <w:lang w:val="en-GB"/>
+        </w:rPr>
+        <w:t>creating</w:t>
+      </w:r>
+      <w:r>
+        <w:rPr>
+          <w:lang w:val="en-GB"/>
+        </w:rPr>
+        <w:t xml:space="preserve"> a new note with the new content.</w:t>
+      </w:r>
+    </w:p>
+    <w:p>
+      <w:pPr>
+        <w:rPr>
+          <w:b/>
+          <w:bCs/>
+          <w:lang w:val="en-GB"/>
+        </w:rPr>
+      </w:pPr>
+      <w:r>
+        <w:rPr>
+          <w:b/>
+          <w:bCs/>
+          <w:lang w:val="en-GB"/>
+        </w:rPr>
+        <w:t>12/10</w:t>
+      </w:r>
+    </w:p>
+    <w:p>
+      <w:pPr>
+        <w:rPr>
+          <w:lang w:val="en-GB"/>
+        </w:rPr>
+      </w:pPr>
+      <w:r>
+        <w:rPr>
+          <w:lang w:val="en-GB"/>
+        </w:rPr>
+        <w:t xml:space="preserve">Today I’m going to </w:t>
+      </w:r>
+      <w:r>
+        <w:rPr>
+          <w:lang w:val="en-GB"/>
+        </w:rPr>
+        <w:t>make it so I can edit notes.</w:t>
+      </w:r>
+    </w:p>
+    <w:p>
+      <w:pPr>
+        <w:rPr>
+          <w:lang w:val="en-GB"/>
+        </w:rPr>
+      </w:pPr>
+      <w:r>
+        <w:rPr>
+          <w:lang w:val="en-GB"/>
+        </w:rPr>
+        <w:t xml:space="preserve">I have made it so that I </w:t>
+      </w:r>
+      <w:r>
+        <w:rPr>
+          <w:lang w:val="en-GB"/>
+        </w:rPr>
+        <w:t xml:space="preserve">now can edit notes, however, if I don’t change anything there’s a bug that just makes the note empty. </w:t>
+      </w:r>
+      <w:r>
+        <w:rPr>
+          <w:lang w:val="en-GB"/>
+        </w:rPr>
+        <w:t>I also have a bit of styling that I still need to do to the edit screen</w:t>
+      </w:r>
+      <w:r>
+        <w:rPr>
+          <w:lang w:val="en-GB"/>
+        </w:rPr>
+        <w:t>.</w:t>
       </w:r>
     </w:p>
     <w:sectPr>

</xml_diff>

<commit_message>
Scrapped ideas + working build
Scrapped the favorite screen.
Updated logbok
</commit_message>
<xml_diff>
--- a/Project info/LogBook.docx
+++ b/Project info/LogBook.docx
@@ -114,7 +114,13 @@
         <w:rPr>
           <w:lang w:val="en-GB"/>
         </w:rPr>
-        <w:t>I might create a new project to see if there is something wrong with how I structured the code initially</w:t>
+        <w:t xml:space="preserve">I might create a new project to see if </w:t>
+      </w:r>
+      <w:r>
+        <w:rPr>
+          <w:lang w:val="en-GB"/>
+        </w:rPr>
+        <w:t>something is wrong with how I initially structured the code</w:t>
       </w:r>
       <w:r>
         <w:rPr>
@@ -237,19 +243,19 @@
         <w:rPr>
           <w:lang w:val="en-GB"/>
         </w:rPr>
-        <w:t>I have begun to work on the solution but as of yet</w:t>
-      </w:r>
-      <w:r>
-        <w:rPr>
-          <w:lang w:val="en-GB"/>
-        </w:rPr>
-        <w:t>,</w:t>
-      </w:r>
-      <w:r>
-        <w:rPr>
-          <w:lang w:val="en-GB"/>
-        </w:rPr>
-        <w:t xml:space="preserve"> I am not done.</w:t>
+        <w:t>I have begun to work on the solution</w:t>
+      </w:r>
+      <w:r>
+        <w:rPr>
+          <w:lang w:val="en-GB"/>
+        </w:rPr>
+        <w:t>, but I am still</w:t>
+      </w:r>
+      <w:r>
+        <w:rPr>
+          <w:lang w:val="en-GB"/>
+        </w:rPr>
+        <w:t xml:space="preserve"> not done.</w:t>
       </w:r>
     </w:p>
     <w:p>
@@ -304,8 +310,577 @@
         <w:rPr>
           <w:lang w:val="en-GB"/>
         </w:rPr>
-        <w:t>I have finished implementing my solution although this has created a new problem where I can’t edit the notes. To solve this problem, I am going to push the contents of the notes to a different screen where I can edit the note while also deleting the old note and then create a new note with the new content.</w:t>
-      </w:r>
+        <w:t xml:space="preserve">I have finished implementing my solution although this has created a new problem where I can’t edit the notes. To solve this problem, I am going to push the contents of the notes to a different screen where I can edit the note while also deleting the old note and then </w:t>
+      </w:r>
+      <w:r>
+        <w:rPr>
+          <w:lang w:val="en-GB"/>
+        </w:rPr>
+        <w:t>creating</w:t>
+      </w:r>
+      <w:r>
+        <w:rPr>
+          <w:lang w:val="en-GB"/>
+        </w:rPr>
+        <w:t xml:space="preserve"> a new note with the new content.</w:t>
+      </w:r>
+    </w:p>
+    <w:p>
+      <w:pPr>
+        <w:rPr>
+          <w:b/>
+          <w:bCs/>
+          <w:lang w:val="en-GB"/>
+        </w:rPr>
+      </w:pPr>
+      <w:r>
+        <w:rPr>
+          <w:b/>
+          <w:bCs/>
+          <w:lang w:val="en-GB"/>
+        </w:rPr>
+        <w:t>12/10</w:t>
+      </w:r>
+    </w:p>
+    <w:p>
+      <w:pPr>
+        <w:rPr>
+          <w:lang w:val="en-GB"/>
+        </w:rPr>
+      </w:pPr>
+      <w:r>
+        <w:rPr>
+          <w:lang w:val="en-GB"/>
+        </w:rPr>
+        <w:t xml:space="preserve">Today I’m going to </w:t>
+      </w:r>
+      <w:r>
+        <w:rPr>
+          <w:lang w:val="en-GB"/>
+        </w:rPr>
+        <w:t>make it so I can edit notes.</w:t>
+      </w:r>
+    </w:p>
+    <w:p>
+      <w:pPr>
+        <w:rPr>
+          <w:lang w:val="en-GB"/>
+        </w:rPr>
+      </w:pPr>
+      <w:r>
+        <w:rPr>
+          <w:lang w:val="en-GB"/>
+        </w:rPr>
+        <w:t xml:space="preserve">I have made it so that I </w:t>
+      </w:r>
+      <w:r>
+        <w:rPr>
+          <w:lang w:val="en-GB"/>
+        </w:rPr>
+        <w:t xml:space="preserve">now can edit notes, however, if I don’t change anything there’s a bug that just makes the note empty. </w:t>
+      </w:r>
+      <w:r>
+        <w:rPr>
+          <w:lang w:val="en-GB"/>
+        </w:rPr>
+        <w:t>I also have a bit of styling that I still need to do to the edit screen</w:t>
+      </w:r>
+      <w:r>
+        <w:rPr>
+          <w:lang w:val="en-GB"/>
+        </w:rPr>
+        <w:t>.</w:t>
+      </w:r>
+    </w:p>
+    <w:p>
+      <w:pPr>
+        <w:rPr>
+          <w:b/>
+          <w:bCs/>
+          <w:lang w:val="en-GB"/>
+        </w:rPr>
+      </w:pPr>
+      <w:r>
+        <w:rPr>
+          <w:b/>
+          <w:bCs/>
+          <w:lang w:val="en-GB"/>
+        </w:rPr>
+        <w:t>18/10</w:t>
+      </w:r>
+    </w:p>
+    <w:p>
+      <w:pPr>
+        <w:rPr>
+          <w:lang w:val="en-GB"/>
+        </w:rPr>
+      </w:pPr>
+      <w:r>
+        <w:rPr>
+          <w:lang w:val="en-GB"/>
+        </w:rPr>
+        <w:t>Flutter isn’t working properly so I’m going to fix it and then work on bugs when editing notes.</w:t>
+      </w:r>
+    </w:p>
+    <w:p>
+      <w:pPr>
+        <w:rPr>
+          <w:lang w:val="en-GB"/>
+        </w:rPr>
+      </w:pPr>
+      <w:r>
+        <w:rPr>
+          <w:lang w:val="en-GB"/>
+        </w:rPr>
+        <w:t xml:space="preserve">I managed to fix the flutter issue: the </w:t>
+      </w:r>
+      <w:proofErr w:type="spellStart"/>
+      <w:r>
+        <w:rPr>
+          <w:lang w:val="en-GB"/>
+        </w:rPr>
+        <w:t>Cmake</w:t>
+      </w:r>
+      <w:proofErr w:type="spellEnd"/>
+      <w:r>
+        <w:rPr>
+          <w:lang w:val="en-GB"/>
+        </w:rPr>
+        <w:t xml:space="preserve"> text file wasn’t working correctly. I solved it by cleaning the flutter disc with flutter clean in the cmd. </w:t>
+      </w:r>
+    </w:p>
+    <w:p>
+      <w:pPr>
+        <w:rPr>
+          <w:lang w:val="en-GB"/>
+        </w:rPr>
+      </w:pPr>
+      <w:r>
+        <w:rPr>
+          <w:lang w:val="en-GB"/>
+        </w:rPr>
+        <w:t>I also had a bug when editing notes which made it so that if I didn’t make any changes to the note, it just made the note blank instead of keeping its old value. I fixed this by adding conditionals when changing the note to detect if the note’s value changed and adjusting the function to only replace the old value.</w:t>
+      </w:r>
+    </w:p>
+    <w:p>
+      <w:pPr>
+        <w:rPr>
+          <w:b/>
+          <w:bCs/>
+          <w:lang w:val="en-GB"/>
+        </w:rPr>
+      </w:pPr>
+      <w:r>
+        <w:rPr>
+          <w:b/>
+          <w:bCs/>
+          <w:lang w:val="en-GB"/>
+        </w:rPr>
+        <w:t>19/10</w:t>
+      </w:r>
+    </w:p>
+    <w:p>
+      <w:pPr>
+        <w:rPr>
+          <w:lang w:val="en-GB"/>
+        </w:rPr>
+      </w:pPr>
+      <w:r>
+        <w:rPr>
+          <w:lang w:val="en-GB"/>
+        </w:rPr>
+        <w:t>Today I’m going to start implementing the hive package to store data locally between uses.</w:t>
+      </w:r>
+    </w:p>
+    <w:p>
+      <w:pPr>
+        <w:rPr>
+          <w:lang w:val="en-GB"/>
+        </w:rPr>
+      </w:pPr>
+      <w:r>
+        <w:rPr>
+          <w:lang w:val="en-GB"/>
+        </w:rPr>
+        <w:lastRenderedPageBreak/>
+        <w:t xml:space="preserve">I started on implementing hive into my project but ran into a problem with how I currently create my notes with this </w:t>
+      </w:r>
+      <w:proofErr w:type="gramStart"/>
+      <w:r>
+        <w:rPr>
+          <w:lang w:val="en-GB"/>
+        </w:rPr>
+        <w:t>class;</w:t>
+      </w:r>
+      <w:proofErr w:type="gramEnd"/>
+    </w:p>
+    <w:p>
+      <w:pPr>
+        <w:shd w:val="clear" w:color="auto" w:fill="1E1E1E"/>
+        <w:spacing w:after="0" w:line="285" w:lineRule="atLeast"/>
+        <w:rPr>
+          <w:rFonts w:ascii="Consolas" w:eastAsia="Times New Roman" w:hAnsi="Consolas" w:cs="Times New Roman"/>
+          <w:color w:val="D4D4D4"/>
+          <w:sz w:val="21"/>
+          <w:szCs w:val="21"/>
+          <w:lang w:val="en-GB" w:eastAsia="sv-SE"/>
+        </w:rPr>
+      </w:pPr>
+      <w:r>
+        <w:rPr>
+          <w:rFonts w:ascii="Consolas" w:eastAsia="Times New Roman" w:hAnsi="Consolas" w:cs="Times New Roman"/>
+          <w:color w:val="569CD6"/>
+          <w:sz w:val="21"/>
+          <w:szCs w:val="21"/>
+          <w:lang w:val="en-GB" w:eastAsia="sv-SE"/>
+        </w:rPr>
+        <w:t>class</w:t>
+      </w:r>
+      <w:r>
+        <w:rPr>
+          <w:rFonts w:ascii="Consolas" w:eastAsia="Times New Roman" w:hAnsi="Consolas" w:cs="Times New Roman"/>
+          <w:color w:val="D4D4D4"/>
+          <w:sz w:val="21"/>
+          <w:szCs w:val="21"/>
+          <w:lang w:val="en-GB" w:eastAsia="sv-SE"/>
+        </w:rPr>
+        <w:t xml:space="preserve"> </w:t>
+      </w:r>
+      <w:r>
+        <w:rPr>
+          <w:rFonts w:ascii="Consolas" w:eastAsia="Times New Roman" w:hAnsi="Consolas" w:cs="Times New Roman"/>
+          <w:color w:val="4EC9B0"/>
+          <w:sz w:val="21"/>
+          <w:szCs w:val="21"/>
+          <w:lang w:val="en-GB" w:eastAsia="sv-SE"/>
+        </w:rPr>
+        <w:t>note</w:t>
+      </w:r>
+      <w:r>
+        <w:rPr>
+          <w:rFonts w:ascii="Consolas" w:eastAsia="Times New Roman" w:hAnsi="Consolas" w:cs="Times New Roman"/>
+          <w:color w:val="D4D4D4"/>
+          <w:sz w:val="21"/>
+          <w:szCs w:val="21"/>
+          <w:lang w:val="en-GB" w:eastAsia="sv-SE"/>
+        </w:rPr>
+        <w:t xml:space="preserve"> {</w:t>
+      </w:r>
+    </w:p>
+    <w:p>
+      <w:pPr>
+        <w:shd w:val="clear" w:color="auto" w:fill="1E1E1E"/>
+        <w:spacing w:after="0" w:line="285" w:lineRule="atLeast"/>
+        <w:rPr>
+          <w:rFonts w:ascii="Consolas" w:eastAsia="Times New Roman" w:hAnsi="Consolas" w:cs="Times New Roman"/>
+          <w:color w:val="D4D4D4"/>
+          <w:sz w:val="21"/>
+          <w:szCs w:val="21"/>
+          <w:lang w:val="en-GB" w:eastAsia="sv-SE"/>
+        </w:rPr>
+      </w:pPr>
+      <w:r>
+        <w:rPr>
+          <w:rFonts w:ascii="Consolas" w:eastAsia="Times New Roman" w:hAnsi="Consolas" w:cs="Times New Roman"/>
+          <w:color w:val="D4D4D4"/>
+          <w:sz w:val="21"/>
+          <w:szCs w:val="21"/>
+          <w:lang w:val="en-GB" w:eastAsia="sv-SE"/>
+        </w:rPr>
+        <w:t xml:space="preserve">  </w:t>
+      </w:r>
+      <w:r>
+        <w:rPr>
+          <w:rFonts w:ascii="Consolas" w:eastAsia="Times New Roman" w:hAnsi="Consolas" w:cs="Times New Roman"/>
+          <w:color w:val="4EC9B0"/>
+          <w:sz w:val="21"/>
+          <w:szCs w:val="21"/>
+          <w:lang w:val="en-GB" w:eastAsia="sv-SE"/>
+        </w:rPr>
+        <w:t>String</w:t>
+      </w:r>
+      <w:r>
+        <w:rPr>
+          <w:rFonts w:ascii="Consolas" w:eastAsia="Times New Roman" w:hAnsi="Consolas" w:cs="Times New Roman"/>
+          <w:color w:val="D4D4D4"/>
+          <w:sz w:val="21"/>
+          <w:szCs w:val="21"/>
+          <w:lang w:val="en-GB" w:eastAsia="sv-SE"/>
+        </w:rPr>
+        <w:t xml:space="preserve"> </w:t>
+      </w:r>
+      <w:proofErr w:type="gramStart"/>
+      <w:r>
+        <w:rPr>
+          <w:rFonts w:ascii="Consolas" w:eastAsia="Times New Roman" w:hAnsi="Consolas" w:cs="Times New Roman"/>
+          <w:color w:val="9CDCFE"/>
+          <w:sz w:val="21"/>
+          <w:szCs w:val="21"/>
+          <w:lang w:val="en-GB" w:eastAsia="sv-SE"/>
+        </w:rPr>
+        <w:t>title</w:t>
+      </w:r>
+      <w:r>
+        <w:rPr>
+          <w:rFonts w:ascii="Consolas" w:eastAsia="Times New Roman" w:hAnsi="Consolas" w:cs="Times New Roman"/>
+          <w:color w:val="D4D4D4"/>
+          <w:sz w:val="21"/>
+          <w:szCs w:val="21"/>
+          <w:lang w:val="en-GB" w:eastAsia="sv-SE"/>
+        </w:rPr>
+        <w:t>;</w:t>
+      </w:r>
+      <w:proofErr w:type="gramEnd"/>
+    </w:p>
+    <w:p>
+      <w:pPr>
+        <w:shd w:val="clear" w:color="auto" w:fill="1E1E1E"/>
+        <w:spacing w:after="0" w:line="285" w:lineRule="atLeast"/>
+        <w:rPr>
+          <w:rFonts w:ascii="Consolas" w:eastAsia="Times New Roman" w:hAnsi="Consolas" w:cs="Times New Roman"/>
+          <w:color w:val="D4D4D4"/>
+          <w:sz w:val="21"/>
+          <w:szCs w:val="21"/>
+          <w:lang w:val="en-GB" w:eastAsia="sv-SE"/>
+        </w:rPr>
+      </w:pPr>
+      <w:r>
+        <w:rPr>
+          <w:rFonts w:ascii="Consolas" w:eastAsia="Times New Roman" w:hAnsi="Consolas" w:cs="Times New Roman"/>
+          <w:color w:val="D4D4D4"/>
+          <w:sz w:val="21"/>
+          <w:szCs w:val="21"/>
+          <w:lang w:val="en-GB" w:eastAsia="sv-SE"/>
+        </w:rPr>
+        <w:t xml:space="preserve">  </w:t>
+      </w:r>
+      <w:r>
+        <w:rPr>
+          <w:rFonts w:ascii="Consolas" w:eastAsia="Times New Roman" w:hAnsi="Consolas" w:cs="Times New Roman"/>
+          <w:color w:val="4EC9B0"/>
+          <w:sz w:val="21"/>
+          <w:szCs w:val="21"/>
+          <w:lang w:val="en-GB" w:eastAsia="sv-SE"/>
+        </w:rPr>
+        <w:t>String</w:t>
+      </w:r>
+      <w:r>
+        <w:rPr>
+          <w:rFonts w:ascii="Consolas" w:eastAsia="Times New Roman" w:hAnsi="Consolas" w:cs="Times New Roman"/>
+          <w:color w:val="D4D4D4"/>
+          <w:sz w:val="21"/>
+          <w:szCs w:val="21"/>
+          <w:lang w:val="en-GB" w:eastAsia="sv-SE"/>
+        </w:rPr>
+        <w:t xml:space="preserve"> </w:t>
+      </w:r>
+      <w:proofErr w:type="gramStart"/>
+      <w:r>
+        <w:rPr>
+          <w:rFonts w:ascii="Consolas" w:eastAsia="Times New Roman" w:hAnsi="Consolas" w:cs="Times New Roman"/>
+          <w:color w:val="9CDCFE"/>
+          <w:sz w:val="21"/>
+          <w:szCs w:val="21"/>
+          <w:lang w:val="en-GB" w:eastAsia="sv-SE"/>
+        </w:rPr>
+        <w:t>description</w:t>
+      </w:r>
+      <w:r>
+        <w:rPr>
+          <w:rFonts w:ascii="Consolas" w:eastAsia="Times New Roman" w:hAnsi="Consolas" w:cs="Times New Roman"/>
+          <w:color w:val="D4D4D4"/>
+          <w:sz w:val="21"/>
+          <w:szCs w:val="21"/>
+          <w:lang w:val="en-GB" w:eastAsia="sv-SE"/>
+        </w:rPr>
+        <w:t>;</w:t>
+      </w:r>
+      <w:proofErr w:type="gramEnd"/>
+    </w:p>
+    <w:p>
+      <w:pPr>
+        <w:shd w:val="clear" w:color="auto" w:fill="1E1E1E"/>
+        <w:spacing w:after="0" w:line="285" w:lineRule="atLeast"/>
+        <w:rPr>
+          <w:rFonts w:ascii="Consolas" w:eastAsia="Times New Roman" w:hAnsi="Consolas" w:cs="Times New Roman"/>
+          <w:color w:val="D4D4D4"/>
+          <w:sz w:val="21"/>
+          <w:szCs w:val="21"/>
+          <w:lang w:val="en-GB" w:eastAsia="sv-SE"/>
+        </w:rPr>
+      </w:pPr>
+    </w:p>
+    <w:p>
+      <w:pPr>
+        <w:shd w:val="clear" w:color="auto" w:fill="1E1E1E"/>
+        <w:spacing w:after="0" w:line="285" w:lineRule="atLeast"/>
+        <w:rPr>
+          <w:rFonts w:ascii="Consolas" w:eastAsia="Times New Roman" w:hAnsi="Consolas" w:cs="Times New Roman"/>
+          <w:color w:val="D4D4D4"/>
+          <w:sz w:val="21"/>
+          <w:szCs w:val="21"/>
+          <w:lang w:val="en-GB" w:eastAsia="sv-SE"/>
+        </w:rPr>
+      </w:pPr>
+      <w:r>
+        <w:rPr>
+          <w:rFonts w:ascii="Consolas" w:eastAsia="Times New Roman" w:hAnsi="Consolas" w:cs="Times New Roman"/>
+          <w:color w:val="D4D4D4"/>
+          <w:sz w:val="21"/>
+          <w:szCs w:val="21"/>
+          <w:lang w:val="en-GB" w:eastAsia="sv-SE"/>
+        </w:rPr>
+        <w:t xml:space="preserve">  </w:t>
+      </w:r>
+      <w:proofErr w:type="gramStart"/>
+      <w:r>
+        <w:rPr>
+          <w:rFonts w:ascii="Consolas" w:eastAsia="Times New Roman" w:hAnsi="Consolas" w:cs="Times New Roman"/>
+          <w:color w:val="4EC9B0"/>
+          <w:sz w:val="21"/>
+          <w:szCs w:val="21"/>
+          <w:lang w:val="en-GB" w:eastAsia="sv-SE"/>
+        </w:rPr>
+        <w:t>note</w:t>
+      </w:r>
+      <w:r>
+        <w:rPr>
+          <w:rFonts w:ascii="Consolas" w:eastAsia="Times New Roman" w:hAnsi="Consolas" w:cs="Times New Roman"/>
+          <w:color w:val="D4D4D4"/>
+          <w:sz w:val="21"/>
+          <w:szCs w:val="21"/>
+          <w:lang w:val="en-GB" w:eastAsia="sv-SE"/>
+        </w:rPr>
+        <w:t>(</w:t>
+      </w:r>
+      <w:proofErr w:type="spellStart"/>
+      <w:proofErr w:type="gramEnd"/>
+      <w:r>
+        <w:rPr>
+          <w:rFonts w:ascii="Consolas" w:eastAsia="Times New Roman" w:hAnsi="Consolas" w:cs="Times New Roman"/>
+          <w:color w:val="569CD6"/>
+          <w:sz w:val="21"/>
+          <w:szCs w:val="21"/>
+          <w:lang w:val="en-GB" w:eastAsia="sv-SE"/>
+        </w:rPr>
+        <w:t>this</w:t>
+      </w:r>
+      <w:r>
+        <w:rPr>
+          <w:rFonts w:ascii="Consolas" w:eastAsia="Times New Roman" w:hAnsi="Consolas" w:cs="Times New Roman"/>
+          <w:color w:val="D4D4D4"/>
+          <w:sz w:val="21"/>
+          <w:szCs w:val="21"/>
+          <w:lang w:val="en-GB" w:eastAsia="sv-SE"/>
+        </w:rPr>
+        <w:t>.</w:t>
+      </w:r>
+      <w:r>
+        <w:rPr>
+          <w:rFonts w:ascii="Consolas" w:eastAsia="Times New Roman" w:hAnsi="Consolas" w:cs="Times New Roman"/>
+          <w:color w:val="9CDCFE"/>
+          <w:sz w:val="21"/>
+          <w:szCs w:val="21"/>
+          <w:lang w:val="en-GB" w:eastAsia="sv-SE"/>
+        </w:rPr>
+        <w:t>title</w:t>
+      </w:r>
+      <w:proofErr w:type="spellEnd"/>
+      <w:r>
+        <w:rPr>
+          <w:rFonts w:ascii="Consolas" w:eastAsia="Times New Roman" w:hAnsi="Consolas" w:cs="Times New Roman"/>
+          <w:color w:val="D4D4D4"/>
+          <w:sz w:val="21"/>
+          <w:szCs w:val="21"/>
+          <w:lang w:val="en-GB" w:eastAsia="sv-SE"/>
+        </w:rPr>
+        <w:t xml:space="preserve">, </w:t>
+      </w:r>
+      <w:proofErr w:type="spellStart"/>
+      <w:r>
+        <w:rPr>
+          <w:rFonts w:ascii="Consolas" w:eastAsia="Times New Roman" w:hAnsi="Consolas" w:cs="Times New Roman"/>
+          <w:color w:val="569CD6"/>
+          <w:sz w:val="21"/>
+          <w:szCs w:val="21"/>
+          <w:lang w:val="en-GB" w:eastAsia="sv-SE"/>
+        </w:rPr>
+        <w:t>this</w:t>
+      </w:r>
+      <w:r>
+        <w:rPr>
+          <w:rFonts w:ascii="Consolas" w:eastAsia="Times New Roman" w:hAnsi="Consolas" w:cs="Times New Roman"/>
+          <w:color w:val="D4D4D4"/>
+          <w:sz w:val="21"/>
+          <w:szCs w:val="21"/>
+          <w:lang w:val="en-GB" w:eastAsia="sv-SE"/>
+        </w:rPr>
+        <w:t>.</w:t>
+      </w:r>
+      <w:r>
+        <w:rPr>
+          <w:rFonts w:ascii="Consolas" w:eastAsia="Times New Roman" w:hAnsi="Consolas" w:cs="Times New Roman"/>
+          <w:color w:val="9CDCFE"/>
+          <w:sz w:val="21"/>
+          <w:szCs w:val="21"/>
+          <w:lang w:val="en-GB" w:eastAsia="sv-SE"/>
+        </w:rPr>
+        <w:t>description</w:t>
+      </w:r>
+      <w:proofErr w:type="spellEnd"/>
+      <w:r>
+        <w:rPr>
+          <w:rFonts w:ascii="Consolas" w:eastAsia="Times New Roman" w:hAnsi="Consolas" w:cs="Times New Roman"/>
+          <w:color w:val="D4D4D4"/>
+          <w:sz w:val="21"/>
+          <w:szCs w:val="21"/>
+          <w:lang w:val="en-GB" w:eastAsia="sv-SE"/>
+        </w:rPr>
+        <w:t>);</w:t>
+      </w:r>
+    </w:p>
+    <w:p>
+      <w:pPr>
+        <w:shd w:val="clear" w:color="auto" w:fill="1E1E1E"/>
+        <w:spacing w:after="0" w:line="285" w:lineRule="atLeast"/>
+        <w:rPr>
+          <w:rFonts w:ascii="Consolas" w:eastAsia="Times New Roman" w:hAnsi="Consolas" w:cs="Times New Roman"/>
+          <w:color w:val="D4D4D4"/>
+          <w:sz w:val="21"/>
+          <w:szCs w:val="21"/>
+          <w:lang w:eastAsia="sv-SE"/>
+        </w:rPr>
+      </w:pPr>
+      <w:r>
+        <w:rPr>
+          <w:rFonts w:ascii="Consolas" w:eastAsia="Times New Roman" w:hAnsi="Consolas" w:cs="Times New Roman"/>
+          <w:color w:val="D4D4D4"/>
+          <w:sz w:val="21"/>
+          <w:szCs w:val="21"/>
+          <w:lang w:eastAsia="sv-SE"/>
+        </w:rPr>
+        <w:t>}</w:t>
+      </w:r>
+    </w:p>
+    <w:p>
+      <w:pPr>
+        <w:rPr>
+          <w:lang w:val="en-GB"/>
+        </w:rPr>
+      </w:pPr>
+      <w:r>
+        <w:rPr>
+          <w:lang w:val="en-GB"/>
+        </w:rPr>
+        <w:t>I should be able to find a solution next lesson.</w:t>
+      </w:r>
+    </w:p>
+    <w:p>
+      <w:pPr>
+        <w:rPr>
+          <w:lang w:val="en-GB"/>
+        </w:rPr>
+      </w:pPr>
     </w:p>
     <w:sectPr>
       <w:pgSz w:w="11906" w:h="16838"/>

</xml_diff>